<commit_message>
Refactor code structure for improved readability and maintainability, Added database digram MCD MLD MPD
</commit_message>
<xml_diff>
--- a/docs/Requirements specification/AUTO95CLEAN_Specifications_fonctionnelles_v1.3.docx
+++ b/docs/Requirements specification/AUTO95CLEAN_Specifications_fonctionnelles_v1.3.docx
@@ -684,8 +684,14 @@
     <w:p>
       <w:pPr>
         <w:pStyle w:val="Titre1"/>
+        <w:rPr>
+          <w:lang w:val="fr-FR"/>
+        </w:rPr>
       </w:pPr>
       <w:r>
+        <w:rPr>
+          <w:lang w:val="fr-FR"/>
+        </w:rPr>
         <w:t>5. Fidélité</w:t>
       </w:r>
     </w:p>
@@ -1117,7 +1123,7 @@
   <w:abstractNum w:abstractNumId="8" w15:restartNumberingAfterBreak="0">
     <w:nsid w:val="FFFFFF89"/>
     <w:multiLevelType w:val="singleLevel"/>
-    <w:tmpl w:val="29761A62"/>
+    <w:tmpl w:val="187EE2BC"/>
     <w:lvl w:ilvl="0">
       <w:start w:val="1"/>
       <w:numFmt w:val="bullet"/>
@@ -1133,6 +1139,893 @@
       <w:rPr>
         <w:rFonts w:ascii="Symbol" w:hAnsi="Symbol" w:hint="default"/>
       </w:rPr>
+    </w:lvl>
+  </w:abstractNum>
+  <w:abstractNum w:abstractNumId="9" w15:restartNumberingAfterBreak="0">
+    <w:nsid w:val="0205288C"/>
+    <w:multiLevelType w:val="hybridMultilevel"/>
+    <w:tmpl w:val="4DEA760C"/>
+    <w:lvl w:ilvl="0" w:tplc="040C000F">
+      <w:start w:val="1"/>
+      <w:numFmt w:val="decimal"/>
+      <w:lvlText w:val="%1."/>
+      <w:lvlJc w:val="left"/>
+      <w:pPr>
+        <w:ind w:left="720" w:hanging="360"/>
+      </w:pPr>
+    </w:lvl>
+    <w:lvl w:ilvl="1" w:tplc="040C0019" w:tentative="1">
+      <w:start w:val="1"/>
+      <w:numFmt w:val="lowerLetter"/>
+      <w:lvlText w:val="%2."/>
+      <w:lvlJc w:val="left"/>
+      <w:pPr>
+        <w:ind w:left="1440" w:hanging="360"/>
+      </w:pPr>
+    </w:lvl>
+    <w:lvl w:ilvl="2" w:tplc="040C001B" w:tentative="1">
+      <w:start w:val="1"/>
+      <w:numFmt w:val="lowerRoman"/>
+      <w:lvlText w:val="%3."/>
+      <w:lvlJc w:val="right"/>
+      <w:pPr>
+        <w:ind w:left="2160" w:hanging="180"/>
+      </w:pPr>
+    </w:lvl>
+    <w:lvl w:ilvl="3" w:tplc="040C000F" w:tentative="1">
+      <w:start w:val="1"/>
+      <w:numFmt w:val="decimal"/>
+      <w:lvlText w:val="%4."/>
+      <w:lvlJc w:val="left"/>
+      <w:pPr>
+        <w:ind w:left="2880" w:hanging="360"/>
+      </w:pPr>
+    </w:lvl>
+    <w:lvl w:ilvl="4" w:tplc="040C0019" w:tentative="1">
+      <w:start w:val="1"/>
+      <w:numFmt w:val="lowerLetter"/>
+      <w:lvlText w:val="%5."/>
+      <w:lvlJc w:val="left"/>
+      <w:pPr>
+        <w:ind w:left="3600" w:hanging="360"/>
+      </w:pPr>
+    </w:lvl>
+    <w:lvl w:ilvl="5" w:tplc="040C001B" w:tentative="1">
+      <w:start w:val="1"/>
+      <w:numFmt w:val="lowerRoman"/>
+      <w:lvlText w:val="%6."/>
+      <w:lvlJc w:val="right"/>
+      <w:pPr>
+        <w:ind w:left="4320" w:hanging="180"/>
+      </w:pPr>
+    </w:lvl>
+    <w:lvl w:ilvl="6" w:tplc="040C000F" w:tentative="1">
+      <w:start w:val="1"/>
+      <w:numFmt w:val="decimal"/>
+      <w:lvlText w:val="%7."/>
+      <w:lvlJc w:val="left"/>
+      <w:pPr>
+        <w:ind w:left="5040" w:hanging="360"/>
+      </w:pPr>
+    </w:lvl>
+    <w:lvl w:ilvl="7" w:tplc="040C0019" w:tentative="1">
+      <w:start w:val="1"/>
+      <w:numFmt w:val="lowerLetter"/>
+      <w:lvlText w:val="%8."/>
+      <w:lvlJc w:val="left"/>
+      <w:pPr>
+        <w:ind w:left="5760" w:hanging="360"/>
+      </w:pPr>
+    </w:lvl>
+    <w:lvl w:ilvl="8" w:tplc="040C001B" w:tentative="1">
+      <w:start w:val="1"/>
+      <w:numFmt w:val="lowerRoman"/>
+      <w:lvlText w:val="%9."/>
+      <w:lvlJc w:val="right"/>
+      <w:pPr>
+        <w:ind w:left="6480" w:hanging="180"/>
+      </w:pPr>
+    </w:lvl>
+  </w:abstractNum>
+  <w:abstractNum w:abstractNumId="10" w15:restartNumberingAfterBreak="0">
+    <w:nsid w:val="10BE7AC3"/>
+    <w:multiLevelType w:val="hybridMultilevel"/>
+    <w:tmpl w:val="1CB0FBAE"/>
+    <w:lvl w:ilvl="0" w:tplc="040C0001">
+      <w:start w:val="1"/>
+      <w:numFmt w:val="bullet"/>
+      <w:lvlText w:val=""/>
+      <w:lvlJc w:val="left"/>
+      <w:pPr>
+        <w:ind w:left="775" w:hanging="360"/>
+      </w:pPr>
+      <w:rPr>
+        <w:rFonts w:ascii="Symbol" w:hAnsi="Symbol" w:hint="default"/>
+      </w:rPr>
+    </w:lvl>
+    <w:lvl w:ilvl="1" w:tplc="040C0003" w:tentative="1">
+      <w:start w:val="1"/>
+      <w:numFmt w:val="bullet"/>
+      <w:lvlText w:val="o"/>
+      <w:lvlJc w:val="left"/>
+      <w:pPr>
+        <w:ind w:left="1495" w:hanging="360"/>
+      </w:pPr>
+      <w:rPr>
+        <w:rFonts w:ascii="Courier New" w:hAnsi="Courier New" w:cs="Courier New" w:hint="default"/>
+      </w:rPr>
+    </w:lvl>
+    <w:lvl w:ilvl="2" w:tplc="040C0005" w:tentative="1">
+      <w:start w:val="1"/>
+      <w:numFmt w:val="bullet"/>
+      <w:lvlText w:val=""/>
+      <w:lvlJc w:val="left"/>
+      <w:pPr>
+        <w:ind w:left="2215" w:hanging="360"/>
+      </w:pPr>
+      <w:rPr>
+        <w:rFonts w:ascii="Wingdings" w:hAnsi="Wingdings" w:hint="default"/>
+      </w:rPr>
+    </w:lvl>
+    <w:lvl w:ilvl="3" w:tplc="040C0001" w:tentative="1">
+      <w:start w:val="1"/>
+      <w:numFmt w:val="bullet"/>
+      <w:lvlText w:val=""/>
+      <w:lvlJc w:val="left"/>
+      <w:pPr>
+        <w:ind w:left="2935" w:hanging="360"/>
+      </w:pPr>
+      <w:rPr>
+        <w:rFonts w:ascii="Symbol" w:hAnsi="Symbol" w:hint="default"/>
+      </w:rPr>
+    </w:lvl>
+    <w:lvl w:ilvl="4" w:tplc="040C0003" w:tentative="1">
+      <w:start w:val="1"/>
+      <w:numFmt w:val="bullet"/>
+      <w:lvlText w:val="o"/>
+      <w:lvlJc w:val="left"/>
+      <w:pPr>
+        <w:ind w:left="3655" w:hanging="360"/>
+      </w:pPr>
+      <w:rPr>
+        <w:rFonts w:ascii="Courier New" w:hAnsi="Courier New" w:cs="Courier New" w:hint="default"/>
+      </w:rPr>
+    </w:lvl>
+    <w:lvl w:ilvl="5" w:tplc="040C0005" w:tentative="1">
+      <w:start w:val="1"/>
+      <w:numFmt w:val="bullet"/>
+      <w:lvlText w:val=""/>
+      <w:lvlJc w:val="left"/>
+      <w:pPr>
+        <w:ind w:left="4375" w:hanging="360"/>
+      </w:pPr>
+      <w:rPr>
+        <w:rFonts w:ascii="Wingdings" w:hAnsi="Wingdings" w:hint="default"/>
+      </w:rPr>
+    </w:lvl>
+    <w:lvl w:ilvl="6" w:tplc="040C0001" w:tentative="1">
+      <w:start w:val="1"/>
+      <w:numFmt w:val="bullet"/>
+      <w:lvlText w:val=""/>
+      <w:lvlJc w:val="left"/>
+      <w:pPr>
+        <w:ind w:left="5095" w:hanging="360"/>
+      </w:pPr>
+      <w:rPr>
+        <w:rFonts w:ascii="Symbol" w:hAnsi="Symbol" w:hint="default"/>
+      </w:rPr>
+    </w:lvl>
+    <w:lvl w:ilvl="7" w:tplc="040C0003" w:tentative="1">
+      <w:start w:val="1"/>
+      <w:numFmt w:val="bullet"/>
+      <w:lvlText w:val="o"/>
+      <w:lvlJc w:val="left"/>
+      <w:pPr>
+        <w:ind w:left="5815" w:hanging="360"/>
+      </w:pPr>
+      <w:rPr>
+        <w:rFonts w:ascii="Courier New" w:hAnsi="Courier New" w:cs="Courier New" w:hint="default"/>
+      </w:rPr>
+    </w:lvl>
+    <w:lvl w:ilvl="8" w:tplc="040C0005" w:tentative="1">
+      <w:start w:val="1"/>
+      <w:numFmt w:val="bullet"/>
+      <w:lvlText w:val=""/>
+      <w:lvlJc w:val="left"/>
+      <w:pPr>
+        <w:ind w:left="6535" w:hanging="360"/>
+      </w:pPr>
+      <w:rPr>
+        <w:rFonts w:ascii="Wingdings" w:hAnsi="Wingdings" w:hint="default"/>
+      </w:rPr>
+    </w:lvl>
+  </w:abstractNum>
+  <w:abstractNum w:abstractNumId="11" w15:restartNumberingAfterBreak="0">
+    <w:nsid w:val="22BA72E7"/>
+    <w:multiLevelType w:val="hybridMultilevel"/>
+    <w:tmpl w:val="C1C65820"/>
+    <w:lvl w:ilvl="0" w:tplc="040C000F">
+      <w:start w:val="1"/>
+      <w:numFmt w:val="decimal"/>
+      <w:lvlText w:val="%1."/>
+      <w:lvlJc w:val="left"/>
+      <w:pPr>
+        <w:ind w:left="720" w:hanging="360"/>
+      </w:pPr>
+    </w:lvl>
+    <w:lvl w:ilvl="1" w:tplc="040C0019" w:tentative="1">
+      <w:start w:val="1"/>
+      <w:numFmt w:val="lowerLetter"/>
+      <w:lvlText w:val="%2."/>
+      <w:lvlJc w:val="left"/>
+      <w:pPr>
+        <w:ind w:left="1440" w:hanging="360"/>
+      </w:pPr>
+    </w:lvl>
+    <w:lvl w:ilvl="2" w:tplc="040C001B" w:tentative="1">
+      <w:start w:val="1"/>
+      <w:numFmt w:val="lowerRoman"/>
+      <w:lvlText w:val="%3."/>
+      <w:lvlJc w:val="right"/>
+      <w:pPr>
+        <w:ind w:left="2160" w:hanging="180"/>
+      </w:pPr>
+    </w:lvl>
+    <w:lvl w:ilvl="3" w:tplc="040C000F" w:tentative="1">
+      <w:start w:val="1"/>
+      <w:numFmt w:val="decimal"/>
+      <w:lvlText w:val="%4."/>
+      <w:lvlJc w:val="left"/>
+      <w:pPr>
+        <w:ind w:left="2880" w:hanging="360"/>
+      </w:pPr>
+    </w:lvl>
+    <w:lvl w:ilvl="4" w:tplc="040C0019" w:tentative="1">
+      <w:start w:val="1"/>
+      <w:numFmt w:val="lowerLetter"/>
+      <w:lvlText w:val="%5."/>
+      <w:lvlJc w:val="left"/>
+      <w:pPr>
+        <w:ind w:left="3600" w:hanging="360"/>
+      </w:pPr>
+    </w:lvl>
+    <w:lvl w:ilvl="5" w:tplc="040C001B" w:tentative="1">
+      <w:start w:val="1"/>
+      <w:numFmt w:val="lowerRoman"/>
+      <w:lvlText w:val="%6."/>
+      <w:lvlJc w:val="right"/>
+      <w:pPr>
+        <w:ind w:left="4320" w:hanging="180"/>
+      </w:pPr>
+    </w:lvl>
+    <w:lvl w:ilvl="6" w:tplc="040C000F" w:tentative="1">
+      <w:start w:val="1"/>
+      <w:numFmt w:val="decimal"/>
+      <w:lvlText w:val="%7."/>
+      <w:lvlJc w:val="left"/>
+      <w:pPr>
+        <w:ind w:left="5040" w:hanging="360"/>
+      </w:pPr>
+    </w:lvl>
+    <w:lvl w:ilvl="7" w:tplc="040C0019" w:tentative="1">
+      <w:start w:val="1"/>
+      <w:numFmt w:val="lowerLetter"/>
+      <w:lvlText w:val="%8."/>
+      <w:lvlJc w:val="left"/>
+      <w:pPr>
+        <w:ind w:left="5760" w:hanging="360"/>
+      </w:pPr>
+    </w:lvl>
+    <w:lvl w:ilvl="8" w:tplc="040C001B" w:tentative="1">
+      <w:start w:val="1"/>
+      <w:numFmt w:val="lowerRoman"/>
+      <w:lvlText w:val="%9."/>
+      <w:lvlJc w:val="right"/>
+      <w:pPr>
+        <w:ind w:left="6480" w:hanging="180"/>
+      </w:pPr>
+    </w:lvl>
+  </w:abstractNum>
+  <w:abstractNum w:abstractNumId="12" w15:restartNumberingAfterBreak="0">
+    <w:nsid w:val="26332F86"/>
+    <w:multiLevelType w:val="hybridMultilevel"/>
+    <w:tmpl w:val="B810C664"/>
+    <w:lvl w:ilvl="0" w:tplc="FFFFFFFF">
+      <w:start w:val="1"/>
+      <w:numFmt w:val="decimal"/>
+      <w:lvlText w:val="%1."/>
+      <w:lvlJc w:val="left"/>
+      <w:pPr>
+        <w:ind w:left="720" w:hanging="360"/>
+      </w:pPr>
+    </w:lvl>
+    <w:lvl w:ilvl="1" w:tplc="040C0019" w:tentative="1">
+      <w:start w:val="1"/>
+      <w:numFmt w:val="lowerLetter"/>
+      <w:lvlText w:val="%2."/>
+      <w:lvlJc w:val="left"/>
+      <w:pPr>
+        <w:ind w:left="1440" w:hanging="360"/>
+      </w:pPr>
+    </w:lvl>
+    <w:lvl w:ilvl="2" w:tplc="040C001B" w:tentative="1">
+      <w:start w:val="1"/>
+      <w:numFmt w:val="lowerRoman"/>
+      <w:lvlText w:val="%3."/>
+      <w:lvlJc w:val="right"/>
+      <w:pPr>
+        <w:ind w:left="2160" w:hanging="180"/>
+      </w:pPr>
+    </w:lvl>
+    <w:lvl w:ilvl="3" w:tplc="040C000F" w:tentative="1">
+      <w:start w:val="1"/>
+      <w:numFmt w:val="decimal"/>
+      <w:lvlText w:val="%4."/>
+      <w:lvlJc w:val="left"/>
+      <w:pPr>
+        <w:ind w:left="2880" w:hanging="360"/>
+      </w:pPr>
+    </w:lvl>
+    <w:lvl w:ilvl="4" w:tplc="040C0019" w:tentative="1">
+      <w:start w:val="1"/>
+      <w:numFmt w:val="lowerLetter"/>
+      <w:lvlText w:val="%5."/>
+      <w:lvlJc w:val="left"/>
+      <w:pPr>
+        <w:ind w:left="3600" w:hanging="360"/>
+      </w:pPr>
+    </w:lvl>
+    <w:lvl w:ilvl="5" w:tplc="040C001B" w:tentative="1">
+      <w:start w:val="1"/>
+      <w:numFmt w:val="lowerRoman"/>
+      <w:lvlText w:val="%6."/>
+      <w:lvlJc w:val="right"/>
+      <w:pPr>
+        <w:ind w:left="4320" w:hanging="180"/>
+      </w:pPr>
+    </w:lvl>
+    <w:lvl w:ilvl="6" w:tplc="040C000F" w:tentative="1">
+      <w:start w:val="1"/>
+      <w:numFmt w:val="decimal"/>
+      <w:lvlText w:val="%7."/>
+      <w:lvlJc w:val="left"/>
+      <w:pPr>
+        <w:ind w:left="5040" w:hanging="360"/>
+      </w:pPr>
+    </w:lvl>
+    <w:lvl w:ilvl="7" w:tplc="040C0019" w:tentative="1">
+      <w:start w:val="1"/>
+      <w:numFmt w:val="lowerLetter"/>
+      <w:lvlText w:val="%8."/>
+      <w:lvlJc w:val="left"/>
+      <w:pPr>
+        <w:ind w:left="5760" w:hanging="360"/>
+      </w:pPr>
+    </w:lvl>
+    <w:lvl w:ilvl="8" w:tplc="040C001B" w:tentative="1">
+      <w:start w:val="1"/>
+      <w:numFmt w:val="lowerRoman"/>
+      <w:lvlText w:val="%9."/>
+      <w:lvlJc w:val="right"/>
+      <w:pPr>
+        <w:ind w:left="6480" w:hanging="180"/>
+      </w:pPr>
+    </w:lvl>
+  </w:abstractNum>
+  <w:abstractNum w:abstractNumId="13" w15:restartNumberingAfterBreak="0">
+    <w:nsid w:val="431363CE"/>
+    <w:multiLevelType w:val="hybridMultilevel"/>
+    <w:tmpl w:val="28B28666"/>
+    <w:lvl w:ilvl="0" w:tplc="040C000F">
+      <w:start w:val="1"/>
+      <w:numFmt w:val="decimal"/>
+      <w:lvlText w:val="%1."/>
+      <w:lvlJc w:val="left"/>
+      <w:pPr>
+        <w:ind w:left="720" w:hanging="360"/>
+      </w:pPr>
+    </w:lvl>
+    <w:lvl w:ilvl="1" w:tplc="040C0019" w:tentative="1">
+      <w:start w:val="1"/>
+      <w:numFmt w:val="lowerLetter"/>
+      <w:lvlText w:val="%2."/>
+      <w:lvlJc w:val="left"/>
+      <w:pPr>
+        <w:ind w:left="1440" w:hanging="360"/>
+      </w:pPr>
+    </w:lvl>
+    <w:lvl w:ilvl="2" w:tplc="040C001B" w:tentative="1">
+      <w:start w:val="1"/>
+      <w:numFmt w:val="lowerRoman"/>
+      <w:lvlText w:val="%3."/>
+      <w:lvlJc w:val="right"/>
+      <w:pPr>
+        <w:ind w:left="2160" w:hanging="180"/>
+      </w:pPr>
+    </w:lvl>
+    <w:lvl w:ilvl="3" w:tplc="040C000F" w:tentative="1">
+      <w:start w:val="1"/>
+      <w:numFmt w:val="decimal"/>
+      <w:lvlText w:val="%4."/>
+      <w:lvlJc w:val="left"/>
+      <w:pPr>
+        <w:ind w:left="2880" w:hanging="360"/>
+      </w:pPr>
+    </w:lvl>
+    <w:lvl w:ilvl="4" w:tplc="040C0019" w:tentative="1">
+      <w:start w:val="1"/>
+      <w:numFmt w:val="lowerLetter"/>
+      <w:lvlText w:val="%5."/>
+      <w:lvlJc w:val="left"/>
+      <w:pPr>
+        <w:ind w:left="3600" w:hanging="360"/>
+      </w:pPr>
+    </w:lvl>
+    <w:lvl w:ilvl="5" w:tplc="040C001B" w:tentative="1">
+      <w:start w:val="1"/>
+      <w:numFmt w:val="lowerRoman"/>
+      <w:lvlText w:val="%6."/>
+      <w:lvlJc w:val="right"/>
+      <w:pPr>
+        <w:ind w:left="4320" w:hanging="180"/>
+      </w:pPr>
+    </w:lvl>
+    <w:lvl w:ilvl="6" w:tplc="040C000F" w:tentative="1">
+      <w:start w:val="1"/>
+      <w:numFmt w:val="decimal"/>
+      <w:lvlText w:val="%7."/>
+      <w:lvlJc w:val="left"/>
+      <w:pPr>
+        <w:ind w:left="5040" w:hanging="360"/>
+      </w:pPr>
+    </w:lvl>
+    <w:lvl w:ilvl="7" w:tplc="040C0019" w:tentative="1">
+      <w:start w:val="1"/>
+      <w:numFmt w:val="lowerLetter"/>
+      <w:lvlText w:val="%8."/>
+      <w:lvlJc w:val="left"/>
+      <w:pPr>
+        <w:ind w:left="5760" w:hanging="360"/>
+      </w:pPr>
+    </w:lvl>
+    <w:lvl w:ilvl="8" w:tplc="040C001B" w:tentative="1">
+      <w:start w:val="1"/>
+      <w:numFmt w:val="lowerRoman"/>
+      <w:lvlText w:val="%9."/>
+      <w:lvlJc w:val="right"/>
+      <w:pPr>
+        <w:ind w:left="6480" w:hanging="180"/>
+      </w:pPr>
+    </w:lvl>
+  </w:abstractNum>
+  <w:abstractNum w:abstractNumId="14" w15:restartNumberingAfterBreak="0">
+    <w:nsid w:val="51986A31"/>
+    <w:multiLevelType w:val="hybridMultilevel"/>
+    <w:tmpl w:val="73AC1602"/>
+    <w:lvl w:ilvl="0" w:tplc="040C000F">
+      <w:start w:val="1"/>
+      <w:numFmt w:val="decimal"/>
+      <w:lvlText w:val="%1."/>
+      <w:lvlJc w:val="left"/>
+      <w:pPr>
+        <w:ind w:left="720" w:hanging="360"/>
+      </w:pPr>
+    </w:lvl>
+    <w:lvl w:ilvl="1" w:tplc="040C0019" w:tentative="1">
+      <w:start w:val="1"/>
+      <w:numFmt w:val="lowerLetter"/>
+      <w:lvlText w:val="%2."/>
+      <w:lvlJc w:val="left"/>
+      <w:pPr>
+        <w:ind w:left="1440" w:hanging="360"/>
+      </w:pPr>
+    </w:lvl>
+    <w:lvl w:ilvl="2" w:tplc="040C001B" w:tentative="1">
+      <w:start w:val="1"/>
+      <w:numFmt w:val="lowerRoman"/>
+      <w:lvlText w:val="%3."/>
+      <w:lvlJc w:val="right"/>
+      <w:pPr>
+        <w:ind w:left="2160" w:hanging="180"/>
+      </w:pPr>
+    </w:lvl>
+    <w:lvl w:ilvl="3" w:tplc="040C000F" w:tentative="1">
+      <w:start w:val="1"/>
+      <w:numFmt w:val="decimal"/>
+      <w:lvlText w:val="%4."/>
+      <w:lvlJc w:val="left"/>
+      <w:pPr>
+        <w:ind w:left="2880" w:hanging="360"/>
+      </w:pPr>
+    </w:lvl>
+    <w:lvl w:ilvl="4" w:tplc="040C0019" w:tentative="1">
+      <w:start w:val="1"/>
+      <w:numFmt w:val="lowerLetter"/>
+      <w:lvlText w:val="%5."/>
+      <w:lvlJc w:val="left"/>
+      <w:pPr>
+        <w:ind w:left="3600" w:hanging="360"/>
+      </w:pPr>
+    </w:lvl>
+    <w:lvl w:ilvl="5" w:tplc="040C001B" w:tentative="1">
+      <w:start w:val="1"/>
+      <w:numFmt w:val="lowerRoman"/>
+      <w:lvlText w:val="%6."/>
+      <w:lvlJc w:val="right"/>
+      <w:pPr>
+        <w:ind w:left="4320" w:hanging="180"/>
+      </w:pPr>
+    </w:lvl>
+    <w:lvl w:ilvl="6" w:tplc="040C000F" w:tentative="1">
+      <w:start w:val="1"/>
+      <w:numFmt w:val="decimal"/>
+      <w:lvlText w:val="%7."/>
+      <w:lvlJc w:val="left"/>
+      <w:pPr>
+        <w:ind w:left="5040" w:hanging="360"/>
+      </w:pPr>
+    </w:lvl>
+    <w:lvl w:ilvl="7" w:tplc="040C0019" w:tentative="1">
+      <w:start w:val="1"/>
+      <w:numFmt w:val="lowerLetter"/>
+      <w:lvlText w:val="%8."/>
+      <w:lvlJc w:val="left"/>
+      <w:pPr>
+        <w:ind w:left="5760" w:hanging="360"/>
+      </w:pPr>
+    </w:lvl>
+    <w:lvl w:ilvl="8" w:tplc="040C001B" w:tentative="1">
+      <w:start w:val="1"/>
+      <w:numFmt w:val="lowerRoman"/>
+      <w:lvlText w:val="%9."/>
+      <w:lvlJc w:val="right"/>
+      <w:pPr>
+        <w:ind w:left="6480" w:hanging="180"/>
+      </w:pPr>
+    </w:lvl>
+  </w:abstractNum>
+  <w:abstractNum w:abstractNumId="15" w15:restartNumberingAfterBreak="0">
+    <w:nsid w:val="582D0F92"/>
+    <w:multiLevelType w:val="hybridMultilevel"/>
+    <w:tmpl w:val="32100216"/>
+    <w:lvl w:ilvl="0" w:tplc="FFFFFFFF">
+      <w:start w:val="1"/>
+      <w:numFmt w:val="decimal"/>
+      <w:lvlText w:val="%1."/>
+      <w:lvlJc w:val="left"/>
+      <w:pPr>
+        <w:ind w:left="720" w:hanging="360"/>
+      </w:pPr>
+    </w:lvl>
+    <w:lvl w:ilvl="1" w:tplc="040C0019" w:tentative="1">
+      <w:start w:val="1"/>
+      <w:numFmt w:val="lowerLetter"/>
+      <w:lvlText w:val="%2."/>
+      <w:lvlJc w:val="left"/>
+      <w:pPr>
+        <w:ind w:left="1440" w:hanging="360"/>
+      </w:pPr>
+    </w:lvl>
+    <w:lvl w:ilvl="2" w:tplc="040C001B" w:tentative="1">
+      <w:start w:val="1"/>
+      <w:numFmt w:val="lowerRoman"/>
+      <w:lvlText w:val="%3."/>
+      <w:lvlJc w:val="right"/>
+      <w:pPr>
+        <w:ind w:left="2160" w:hanging="180"/>
+      </w:pPr>
+    </w:lvl>
+    <w:lvl w:ilvl="3" w:tplc="040C000F" w:tentative="1">
+      <w:start w:val="1"/>
+      <w:numFmt w:val="decimal"/>
+      <w:lvlText w:val="%4."/>
+      <w:lvlJc w:val="left"/>
+      <w:pPr>
+        <w:ind w:left="2880" w:hanging="360"/>
+      </w:pPr>
+    </w:lvl>
+    <w:lvl w:ilvl="4" w:tplc="040C0019" w:tentative="1">
+      <w:start w:val="1"/>
+      <w:numFmt w:val="lowerLetter"/>
+      <w:lvlText w:val="%5."/>
+      <w:lvlJc w:val="left"/>
+      <w:pPr>
+        <w:ind w:left="3600" w:hanging="360"/>
+      </w:pPr>
+    </w:lvl>
+    <w:lvl w:ilvl="5" w:tplc="040C001B" w:tentative="1">
+      <w:start w:val="1"/>
+      <w:numFmt w:val="lowerRoman"/>
+      <w:lvlText w:val="%6."/>
+      <w:lvlJc w:val="right"/>
+      <w:pPr>
+        <w:ind w:left="4320" w:hanging="180"/>
+      </w:pPr>
+    </w:lvl>
+    <w:lvl w:ilvl="6" w:tplc="040C000F" w:tentative="1">
+      <w:start w:val="1"/>
+      <w:numFmt w:val="decimal"/>
+      <w:lvlText w:val="%7."/>
+      <w:lvlJc w:val="left"/>
+      <w:pPr>
+        <w:ind w:left="5040" w:hanging="360"/>
+      </w:pPr>
+    </w:lvl>
+    <w:lvl w:ilvl="7" w:tplc="040C0019" w:tentative="1">
+      <w:start w:val="1"/>
+      <w:numFmt w:val="lowerLetter"/>
+      <w:lvlText w:val="%8."/>
+      <w:lvlJc w:val="left"/>
+      <w:pPr>
+        <w:ind w:left="5760" w:hanging="360"/>
+      </w:pPr>
+    </w:lvl>
+    <w:lvl w:ilvl="8" w:tplc="040C001B" w:tentative="1">
+      <w:start w:val="1"/>
+      <w:numFmt w:val="lowerRoman"/>
+      <w:lvlText w:val="%9."/>
+      <w:lvlJc w:val="right"/>
+      <w:pPr>
+        <w:ind w:left="6480" w:hanging="180"/>
+      </w:pPr>
+    </w:lvl>
+  </w:abstractNum>
+  <w:abstractNum w:abstractNumId="16" w15:restartNumberingAfterBreak="0">
+    <w:nsid w:val="5CA7317F"/>
+    <w:multiLevelType w:val="hybridMultilevel"/>
+    <w:tmpl w:val="1A22FFE4"/>
+    <w:lvl w:ilvl="0" w:tplc="040C000F">
+      <w:start w:val="1"/>
+      <w:numFmt w:val="decimal"/>
+      <w:lvlText w:val="%1."/>
+      <w:lvlJc w:val="left"/>
+      <w:pPr>
+        <w:ind w:left="720" w:hanging="360"/>
+      </w:pPr>
+    </w:lvl>
+    <w:lvl w:ilvl="1" w:tplc="040C0019" w:tentative="1">
+      <w:start w:val="1"/>
+      <w:numFmt w:val="lowerLetter"/>
+      <w:lvlText w:val="%2."/>
+      <w:lvlJc w:val="left"/>
+      <w:pPr>
+        <w:ind w:left="1440" w:hanging="360"/>
+      </w:pPr>
+    </w:lvl>
+    <w:lvl w:ilvl="2" w:tplc="040C001B" w:tentative="1">
+      <w:start w:val="1"/>
+      <w:numFmt w:val="lowerRoman"/>
+      <w:lvlText w:val="%3."/>
+      <w:lvlJc w:val="right"/>
+      <w:pPr>
+        <w:ind w:left="2160" w:hanging="180"/>
+      </w:pPr>
+    </w:lvl>
+    <w:lvl w:ilvl="3" w:tplc="040C000F" w:tentative="1">
+      <w:start w:val="1"/>
+      <w:numFmt w:val="decimal"/>
+      <w:lvlText w:val="%4."/>
+      <w:lvlJc w:val="left"/>
+      <w:pPr>
+        <w:ind w:left="2880" w:hanging="360"/>
+      </w:pPr>
+    </w:lvl>
+    <w:lvl w:ilvl="4" w:tplc="040C0019" w:tentative="1">
+      <w:start w:val="1"/>
+      <w:numFmt w:val="lowerLetter"/>
+      <w:lvlText w:val="%5."/>
+      <w:lvlJc w:val="left"/>
+      <w:pPr>
+        <w:ind w:left="3600" w:hanging="360"/>
+      </w:pPr>
+    </w:lvl>
+    <w:lvl w:ilvl="5" w:tplc="040C001B" w:tentative="1">
+      <w:start w:val="1"/>
+      <w:numFmt w:val="lowerRoman"/>
+      <w:lvlText w:val="%6."/>
+      <w:lvlJc w:val="right"/>
+      <w:pPr>
+        <w:ind w:left="4320" w:hanging="180"/>
+      </w:pPr>
+    </w:lvl>
+    <w:lvl w:ilvl="6" w:tplc="040C000F" w:tentative="1">
+      <w:start w:val="1"/>
+      <w:numFmt w:val="decimal"/>
+      <w:lvlText w:val="%7."/>
+      <w:lvlJc w:val="left"/>
+      <w:pPr>
+        <w:ind w:left="5040" w:hanging="360"/>
+      </w:pPr>
+    </w:lvl>
+    <w:lvl w:ilvl="7" w:tplc="040C0019" w:tentative="1">
+      <w:start w:val="1"/>
+      <w:numFmt w:val="lowerLetter"/>
+      <w:lvlText w:val="%8."/>
+      <w:lvlJc w:val="left"/>
+      <w:pPr>
+        <w:ind w:left="5760" w:hanging="360"/>
+      </w:pPr>
+    </w:lvl>
+    <w:lvl w:ilvl="8" w:tplc="040C001B" w:tentative="1">
+      <w:start w:val="1"/>
+      <w:numFmt w:val="lowerRoman"/>
+      <w:lvlText w:val="%9."/>
+      <w:lvlJc w:val="right"/>
+      <w:pPr>
+        <w:ind w:left="6480" w:hanging="180"/>
+      </w:pPr>
+    </w:lvl>
+  </w:abstractNum>
+  <w:abstractNum w:abstractNumId="17" w15:restartNumberingAfterBreak="0">
+    <w:nsid w:val="6A4A6934"/>
+    <w:multiLevelType w:val="hybridMultilevel"/>
+    <w:tmpl w:val="8B4C6178"/>
+    <w:lvl w:ilvl="0" w:tplc="040C000F">
+      <w:start w:val="1"/>
+      <w:numFmt w:val="decimal"/>
+      <w:lvlText w:val="%1."/>
+      <w:lvlJc w:val="left"/>
+      <w:pPr>
+        <w:ind w:left="720" w:hanging="360"/>
+      </w:pPr>
+    </w:lvl>
+    <w:lvl w:ilvl="1" w:tplc="040C0019" w:tentative="1">
+      <w:start w:val="1"/>
+      <w:numFmt w:val="lowerLetter"/>
+      <w:lvlText w:val="%2."/>
+      <w:lvlJc w:val="left"/>
+      <w:pPr>
+        <w:ind w:left="1440" w:hanging="360"/>
+      </w:pPr>
+    </w:lvl>
+    <w:lvl w:ilvl="2" w:tplc="040C001B" w:tentative="1">
+      <w:start w:val="1"/>
+      <w:numFmt w:val="lowerRoman"/>
+      <w:lvlText w:val="%3."/>
+      <w:lvlJc w:val="right"/>
+      <w:pPr>
+        <w:ind w:left="2160" w:hanging="180"/>
+      </w:pPr>
+    </w:lvl>
+    <w:lvl w:ilvl="3" w:tplc="040C000F" w:tentative="1">
+      <w:start w:val="1"/>
+      <w:numFmt w:val="decimal"/>
+      <w:lvlText w:val="%4."/>
+      <w:lvlJc w:val="left"/>
+      <w:pPr>
+        <w:ind w:left="2880" w:hanging="360"/>
+      </w:pPr>
+    </w:lvl>
+    <w:lvl w:ilvl="4" w:tplc="040C0019" w:tentative="1">
+      <w:start w:val="1"/>
+      <w:numFmt w:val="lowerLetter"/>
+      <w:lvlText w:val="%5."/>
+      <w:lvlJc w:val="left"/>
+      <w:pPr>
+        <w:ind w:left="3600" w:hanging="360"/>
+      </w:pPr>
+    </w:lvl>
+    <w:lvl w:ilvl="5" w:tplc="040C001B" w:tentative="1">
+      <w:start w:val="1"/>
+      <w:numFmt w:val="lowerRoman"/>
+      <w:lvlText w:val="%6."/>
+      <w:lvlJc w:val="right"/>
+      <w:pPr>
+        <w:ind w:left="4320" w:hanging="180"/>
+      </w:pPr>
+    </w:lvl>
+    <w:lvl w:ilvl="6" w:tplc="040C000F" w:tentative="1">
+      <w:start w:val="1"/>
+      <w:numFmt w:val="decimal"/>
+      <w:lvlText w:val="%7."/>
+      <w:lvlJc w:val="left"/>
+      <w:pPr>
+        <w:ind w:left="5040" w:hanging="360"/>
+      </w:pPr>
+    </w:lvl>
+    <w:lvl w:ilvl="7" w:tplc="040C0019" w:tentative="1">
+      <w:start w:val="1"/>
+      <w:numFmt w:val="lowerLetter"/>
+      <w:lvlText w:val="%8."/>
+      <w:lvlJc w:val="left"/>
+      <w:pPr>
+        <w:ind w:left="5760" w:hanging="360"/>
+      </w:pPr>
+    </w:lvl>
+    <w:lvl w:ilvl="8" w:tplc="040C001B" w:tentative="1">
+      <w:start w:val="1"/>
+      <w:numFmt w:val="lowerRoman"/>
+      <w:lvlText w:val="%9."/>
+      <w:lvlJc w:val="right"/>
+      <w:pPr>
+        <w:ind w:left="6480" w:hanging="180"/>
+      </w:pPr>
+    </w:lvl>
+  </w:abstractNum>
+  <w:abstractNum w:abstractNumId="18" w15:restartNumberingAfterBreak="0">
+    <w:nsid w:val="77F849A5"/>
+    <w:multiLevelType w:val="hybridMultilevel"/>
+    <w:tmpl w:val="2BFE1EB2"/>
+    <w:lvl w:ilvl="0" w:tplc="FFFFFFFF">
+      <w:start w:val="1"/>
+      <w:numFmt w:val="decimal"/>
+      <w:lvlText w:val="%1."/>
+      <w:lvlJc w:val="left"/>
+      <w:pPr>
+        <w:ind w:left="720" w:hanging="360"/>
+      </w:pPr>
+    </w:lvl>
+    <w:lvl w:ilvl="1" w:tplc="FFFFFFFF" w:tentative="1">
+      <w:start w:val="1"/>
+      <w:numFmt w:val="lowerLetter"/>
+      <w:lvlText w:val="%2."/>
+      <w:lvlJc w:val="left"/>
+      <w:pPr>
+        <w:ind w:left="1440" w:hanging="360"/>
+      </w:pPr>
+    </w:lvl>
+    <w:lvl w:ilvl="2" w:tplc="FFFFFFFF" w:tentative="1">
+      <w:start w:val="1"/>
+      <w:numFmt w:val="lowerRoman"/>
+      <w:lvlText w:val="%3."/>
+      <w:lvlJc w:val="right"/>
+      <w:pPr>
+        <w:ind w:left="2160" w:hanging="180"/>
+      </w:pPr>
+    </w:lvl>
+    <w:lvl w:ilvl="3" w:tplc="FFFFFFFF" w:tentative="1">
+      <w:start w:val="1"/>
+      <w:numFmt w:val="decimal"/>
+      <w:lvlText w:val="%4."/>
+      <w:lvlJc w:val="left"/>
+      <w:pPr>
+        <w:ind w:left="2880" w:hanging="360"/>
+      </w:pPr>
+    </w:lvl>
+    <w:lvl w:ilvl="4" w:tplc="FFFFFFFF" w:tentative="1">
+      <w:start w:val="1"/>
+      <w:numFmt w:val="lowerLetter"/>
+      <w:lvlText w:val="%5."/>
+      <w:lvlJc w:val="left"/>
+      <w:pPr>
+        <w:ind w:left="3600" w:hanging="360"/>
+      </w:pPr>
+    </w:lvl>
+    <w:lvl w:ilvl="5" w:tplc="FFFFFFFF" w:tentative="1">
+      <w:start w:val="1"/>
+      <w:numFmt w:val="lowerRoman"/>
+      <w:lvlText w:val="%6."/>
+      <w:lvlJc w:val="right"/>
+      <w:pPr>
+        <w:ind w:left="4320" w:hanging="180"/>
+      </w:pPr>
+    </w:lvl>
+    <w:lvl w:ilvl="6" w:tplc="FFFFFFFF" w:tentative="1">
+      <w:start w:val="1"/>
+      <w:numFmt w:val="decimal"/>
+      <w:lvlText w:val="%7."/>
+      <w:lvlJc w:val="left"/>
+      <w:pPr>
+        <w:ind w:left="5040" w:hanging="360"/>
+      </w:pPr>
+    </w:lvl>
+    <w:lvl w:ilvl="7" w:tplc="FFFFFFFF" w:tentative="1">
+      <w:start w:val="1"/>
+      <w:numFmt w:val="lowerLetter"/>
+      <w:lvlText w:val="%8."/>
+      <w:lvlJc w:val="left"/>
+      <w:pPr>
+        <w:ind w:left="5760" w:hanging="360"/>
+      </w:pPr>
+    </w:lvl>
+    <w:lvl w:ilvl="8" w:tplc="FFFFFFFF" w:tentative="1">
+      <w:start w:val="1"/>
+      <w:numFmt w:val="lowerRoman"/>
+      <w:lvlText w:val="%9."/>
+      <w:lvlJc w:val="right"/>
+      <w:pPr>
+        <w:ind w:left="6480" w:hanging="180"/>
+      </w:pPr>
     </w:lvl>
   </w:abstractNum>
   <w:num w:numId="1" w16cid:durableId="931626053">
@@ -1161,6 +2054,36 @@
   </w:num>
   <w:num w:numId="9" w16cid:durableId="2093383187">
     <w:abstractNumId w:val="0"/>
+  </w:num>
+  <w:num w:numId="10" w16cid:durableId="1050808217">
+    <w:abstractNumId w:val="11"/>
+  </w:num>
+  <w:num w:numId="11" w16cid:durableId="1862934708">
+    <w:abstractNumId w:val="14"/>
+  </w:num>
+  <w:num w:numId="12" w16cid:durableId="936669758">
+    <w:abstractNumId w:val="9"/>
+  </w:num>
+  <w:num w:numId="13" w16cid:durableId="2059820406">
+    <w:abstractNumId w:val="13"/>
+  </w:num>
+  <w:num w:numId="14" w16cid:durableId="649213547">
+    <w:abstractNumId w:val="17"/>
+  </w:num>
+  <w:num w:numId="15" w16cid:durableId="668757898">
+    <w:abstractNumId w:val="16"/>
+  </w:num>
+  <w:num w:numId="16" w16cid:durableId="2131701036">
+    <w:abstractNumId w:val="18"/>
+  </w:num>
+  <w:num w:numId="17" w16cid:durableId="1903260">
+    <w:abstractNumId w:val="12"/>
+  </w:num>
+  <w:num w:numId="18" w16cid:durableId="76445779">
+    <w:abstractNumId w:val="15"/>
+  </w:num>
+  <w:num w:numId="19" w16cid:durableId="1055004036">
+    <w:abstractNumId w:val="10"/>
   </w:num>
 </w:numbering>
 </file>

</xml_diff>